<commit_message>
add reference to sampling event and envn monitoring protocol tooyster doc
</commit_message>
<xml_diff>
--- a/oyster/protocol_word_documents/marinegeo_protocol_oyster_reef_survey_design_longform.docx
+++ b/oyster/protocol_word_documents/marinegeo_protocol_oyster_reef_survey_design_longform.docx
@@ -867,6 +867,22 @@
           <w:sz w:val="22"/>
           <w:szCs w:val="22"/>
         </w:rPr>
+        <w:t xml:space="preserve"> - </w:t>
+      </w:r>
+      <w:r>
+        <w:rPr>
+          <w:rFonts w:ascii="Arial" w:eastAsia="Arial" w:hAnsi="Arial" w:cs="Arial"/>
+          <w:sz w:val="22"/>
+          <w:szCs w:val="22"/>
+        </w:rPr>
+        <w:t>https://doi.org/10.25573/serc.14555511</w:t>
+      </w:r>
+      <w:r>
+        <w:rPr>
+          <w:rFonts w:ascii="Arial" w:eastAsia="Arial" w:hAnsi="Arial" w:cs="Arial"/>
+          <w:sz w:val="22"/>
+          <w:szCs w:val="22"/>
+        </w:rPr>
         <w:t>)</w:t>
       </w:r>
     </w:p>
@@ -1950,15 +1966,58 @@
           <w:sz w:val="22"/>
           <w:szCs w:val="22"/>
         </w:rPr>
-        <w:t>At each site, first m</w:t>
-      </w:r>
-      <w:r>
-        <w:rPr>
-          <w:rFonts w:ascii="Arial" w:eastAsia="Arial" w:hAnsi="Arial" w:cs="Arial"/>
-          <w:sz w:val="22"/>
-          <w:szCs w:val="22"/>
-        </w:rPr>
-        <w:t>easure environmental conditions.</w:t>
+        <w:t>At each site, first</w:t>
+      </w:r>
+      <w:r>
+        <w:rPr>
+          <w:rFonts w:ascii="Arial" w:eastAsia="Arial" w:hAnsi="Arial" w:cs="Arial"/>
+          <w:sz w:val="22"/>
+          <w:szCs w:val="22"/>
+        </w:rPr>
+        <w:t xml:space="preserve"> record site metadata and</w:t>
+      </w:r>
+      <w:r>
+        <w:rPr>
+          <w:rFonts w:ascii="Arial" w:eastAsia="Arial" w:hAnsi="Arial" w:cs="Arial"/>
+          <w:sz w:val="22"/>
+          <w:szCs w:val="22"/>
+        </w:rPr>
+        <w:t xml:space="preserve"> m</w:t>
+      </w:r>
+      <w:r>
+        <w:rPr>
+          <w:rFonts w:ascii="Arial" w:eastAsia="Arial" w:hAnsi="Arial" w:cs="Arial"/>
+          <w:sz w:val="22"/>
+          <w:szCs w:val="22"/>
+        </w:rPr>
+        <w:t>easure environmental conditions</w:t>
+      </w:r>
+      <w:r>
+        <w:rPr>
+          <w:rFonts w:ascii="Arial" w:eastAsia="Arial" w:hAnsi="Arial" w:cs="Arial"/>
+          <w:sz w:val="22"/>
+          <w:szCs w:val="22"/>
+        </w:rPr>
+        <w:t xml:space="preserve"> using the </w:t>
+      </w:r>
+      <w:hyperlink r:id="rId16" w:history="1">
+        <w:r>
+          <w:rPr>
+            <w:rStyle w:val="Hyperlink"/>
+            <w:rFonts w:ascii="Arial" w:eastAsia="Arial" w:hAnsi="Arial" w:cs="Arial"/>
+            <w:sz w:val="22"/>
+            <w:szCs w:val="22"/>
+          </w:rPr>
+          <w:t>Sampling Event and Environmental Monitoring Protocol</w:t>
+        </w:r>
+      </w:hyperlink>
+      <w:r>
+        <w:rPr>
+          <w:rFonts w:ascii="Arial" w:eastAsia="Arial" w:hAnsi="Arial" w:cs="Arial"/>
+          <w:sz w:val="22"/>
+          <w:szCs w:val="22"/>
+        </w:rPr>
+        <w:t>.</w:t>
       </w:r>
     </w:p>
     <w:p>
@@ -2427,7 +2486,6 @@
           <w:rFonts w:ascii="Arial" w:hAnsi="Arial" w:cs="Arial"/>
           <w:noProof/>
         </w:rPr>
-        <w:lastRenderedPageBreak/>
         <w:pict w14:anchorId="6AA3958D">
           <v:shape id="_x0000_i1028" type="#_x0000_t75" alt="" style="width:467.85pt;height:1.5pt;mso-width-percent:0;mso-height-percent:0;mso-width-percent:0;mso-height-percent:0" o:hrpct="0" o:hralign="center" o:hr="t">
             <v:imagedata r:id="rId7" o:title="Default Line"/>
@@ -3019,6 +3077,7 @@
           <w:sz w:val="22"/>
           <w:szCs w:val="22"/>
         </w:rPr>
+        <w:lastRenderedPageBreak/>
         <w:t>The density of live oysters on a reef is di</w:t>
       </w:r>
       <w:r>
@@ -3035,16 +3094,7 @@
           <w:sz w:val="22"/>
           <w:szCs w:val="22"/>
         </w:rPr>
-        <w:t xml:space="preserve">ult to measure when doing non-destructive sampling because of the structural complexity and depth of a reef. However, the number and size of live </w:t>
-      </w:r>
-      <w:r>
-        <w:rPr>
-          <w:rFonts w:ascii="Arial" w:eastAsia="Arial" w:hAnsi="Arial" w:cs="Arial"/>
-          <w:sz w:val="22"/>
-          <w:szCs w:val="22"/>
-        </w:rPr>
-        <w:lastRenderedPageBreak/>
-        <w:t>oysters is an important metric that provides information on population structure including oyster density and size frequency, as well as recruitment and survivorship. This protocol uses a minor destructive technique to accurately count the number of live oysters in a particular area as well as classify the size frequency of those live oysters on the reef.</w:t>
+        <w:t>ult to measure when doing non-destructive sampling because of the structural complexity and depth of a reef. However, the number and size of live oysters is an important metric that provides information on population structure including oyster density and size frequency, as well as recruitment and survivorship. This protocol uses a minor destructive technique to accurately count the number of live oysters in a particular area as well as classify the size frequency of those live oysters on the reef.</w:t>
       </w:r>
     </w:p>
     <w:p>
@@ -3566,7 +3616,6 @@
           <w:rFonts w:ascii="Arial" w:hAnsi="Arial" w:cs="Arial"/>
           <w:noProof/>
         </w:rPr>
-        <w:lastRenderedPageBreak/>
         <w:pict w14:anchorId="1A988950">
           <v:shape id="_x0000_i1029" type="#_x0000_t75" alt="" style="width:467.85pt;height:1.5pt;mso-width-percent:0;mso-height-percent:0;mso-width-percent:0;mso-height-percent:0" o:hrpct="0" o:hralign="center" o:hr="t">
             <v:imagedata r:id="rId7" o:title="Default Line"/>
@@ -3677,7 +3726,7 @@
         </w:rPr>
         <w:t xml:space="preserve">Use our online submission portal to upload the Excel Spreadsheet: </w:t>
       </w:r>
-      <w:hyperlink r:id="rId16">
+      <w:hyperlink r:id="rId17">
         <w:r>
           <w:rPr>
             <w:rStyle w:val="Hyperlink"/>
@@ -3713,7 +3762,7 @@
         </w:rPr>
         <w:t xml:space="preserve">Contact us if you have any questions: </w:t>
       </w:r>
-      <w:hyperlink r:id="rId17">
+      <w:hyperlink r:id="rId18">
         <w:r>
           <w:rPr>
             <w:rStyle w:val="Hyperlink"/>
@@ -3754,9 +3803,9 @@
       </w:pPr>
     </w:p>
     <w:sectPr>
-      <w:headerReference w:type="default" r:id="rId18"/>
-      <w:footerReference w:type="even" r:id="rId19"/>
-      <w:footerReference w:type="default" r:id="rId20"/>
+      <w:headerReference w:type="default" r:id="rId19"/>
+      <w:footerReference w:type="even" r:id="rId20"/>
+      <w:footerReference w:type="default" r:id="rId21"/>
       <w:pgSz w:w="12240" w:h="15840"/>
       <w:pgMar w:top="1440" w:right="1440" w:bottom="1440" w:left="1440" w:header="432" w:footer="720" w:gutter="0"/>
       <w:cols w:space="720"/>
@@ -6033,7 +6082,7 @@
         <w:rFonts w:ascii="Symbol" w:hAnsi="Symbol" w:hint="default"/>
       </w:rPr>
     </w:lvl>
-    <w:lvl w:ilvl="1" w:tplc="04090003" w:tentative="1">
+    <w:lvl w:ilvl="1" w:tplc="04090003">
       <w:start w:val="1"/>
       <w:numFmt w:val="bullet"/>
       <w:lvlText w:val="o"/>
@@ -8183,6 +8232,18 @@
       <w:contextualSpacing/>
     </w:pPr>
   </w:style>
+  <w:style w:type="character" w:styleId="UnresolvedMention">
+    <w:name w:val="Unresolved Mention"/>
+    <w:basedOn w:val="DefaultParagraphFont"/>
+    <w:uiPriority w:val="99"/>
+    <w:semiHidden/>
+    <w:unhideWhenUsed/>
+    <w:rsid w:val="00AA3651"/>
+    <w:rPr>
+      <w:color w:val="605E5C"/>
+      <w:shd w:val="clear" w:color="auto" w:fill="E1DFDD"/>
+    </w:rPr>
+  </w:style>
 </w:styles>
 </file>
 

</xml_diff>

<commit_message>
update oyster protocol document
</commit_message>
<xml_diff>
--- a/oyster/protocol_word_documents/marinegeo_protocol_oyster_reef_survey_design_longform.docx
+++ b/oyster/protocol_word_documents/marinegeo_protocol_oyster_reef_survey_design_longform.docx
@@ -845,45 +845,24 @@
           <w:szCs w:val="22"/>
         </w:rPr>
       </w:pPr>
-      <w:r>
-        <w:rPr>
-          <w:rFonts w:ascii="Arial" w:eastAsia="Arial" w:hAnsi="Arial" w:cs="Arial"/>
-          <w:sz w:val="22"/>
-          <w:szCs w:val="22"/>
-        </w:rPr>
-        <w:t>Water quality (</w:t>
-      </w:r>
-      <w:r>
-        <w:rPr>
-          <w:rFonts w:ascii="Arial" w:eastAsia="Arial" w:hAnsi="Arial" w:cs="Arial"/>
-          <w:sz w:val="22"/>
-          <w:szCs w:val="22"/>
-        </w:rPr>
-        <w:t>annual</w:t>
-      </w:r>
-      <w:r>
-        <w:rPr>
-          <w:rFonts w:ascii="Arial" w:eastAsia="Arial" w:hAnsi="Arial" w:cs="Arial"/>
-          <w:sz w:val="22"/>
-          <w:szCs w:val="22"/>
-        </w:rPr>
-        <w:t xml:space="preserve"> - </w:t>
-      </w:r>
-      <w:r>
-        <w:rPr>
-          <w:rFonts w:ascii="Arial" w:eastAsia="Arial" w:hAnsi="Arial" w:cs="Arial"/>
-          <w:sz w:val="22"/>
-          <w:szCs w:val="22"/>
-        </w:rPr>
-        <w:t>https://doi.org/10.25573/serc.14555511</w:t>
-      </w:r>
-      <w:r>
-        <w:rPr>
-          <w:rFonts w:ascii="Arial" w:eastAsia="Arial" w:hAnsi="Arial" w:cs="Arial"/>
-          <w:sz w:val="22"/>
-          <w:szCs w:val="22"/>
-        </w:rPr>
-        <w:t>)</w:t>
+      <w:hyperlink r:id="rId10" w:history="1">
+        <w:r>
+          <w:rPr>
+            <w:rStyle w:val="Hyperlink"/>
+            <w:rFonts w:ascii="Arial" w:eastAsia="Arial" w:hAnsi="Arial" w:cs="Arial"/>
+            <w:sz w:val="22"/>
+            <w:szCs w:val="22"/>
+          </w:rPr>
+          <w:t>Sampling Event &amp; Environmental Monitoring</w:t>
+        </w:r>
+      </w:hyperlink>
+      <w:r>
+        <w:rPr>
+          <w:rFonts w:ascii="Arial" w:eastAsia="Arial" w:hAnsi="Arial" w:cs="Arial"/>
+          <w:sz w:val="22"/>
+          <w:szCs w:val="22"/>
+        </w:rPr>
+        <w:t xml:space="preserve"> (annual) </w:t>
       </w:r>
     </w:p>
     <w:p>
@@ -1185,8 +1164,8 @@
         </w:rPr>
         <w:t xml:space="preserve">Contact </w:t>
       </w:r>
-      <w:hyperlink r:id="rId10">
-        <w:hyperlink r:id="rId11">
+      <w:hyperlink r:id="rId11">
+        <w:hyperlink r:id="rId12">
           <w:r>
             <w:rPr>
               <w:rStyle w:val="Hyperlink"/>
@@ -1431,8 +1410,8 @@
         </w:rPr>
         <w:t xml:space="preserve">Contact </w:t>
       </w:r>
-      <w:hyperlink r:id="rId12">
-        <w:hyperlink r:id="rId13">
+      <w:hyperlink r:id="rId13">
+        <w:hyperlink r:id="rId14">
           <w:r>
             <w:rPr>
               <w:rStyle w:val="Hyperlink"/>
@@ -1504,8 +1483,8 @@
         </w:rPr>
         <w:t xml:space="preserve">There are several ongoing efforts to restore oyster reefs and this protocol can be utilized to track the success of those efforts overtime. The ultimate goal of restoration is to enhance the population and the ecosystem services they provide. It is therefore important to not only build a restorative habitat but to follow that habitat through time to monitor its success or failure as well as lessons learned. If a restored reef is to be monitored using these protocols, it is imperative to know as much of the history of that reef as possible. Though there is no associated data sheet, please provide </w:t>
       </w:r>
-      <w:hyperlink r:id="rId14">
-        <w:hyperlink r:id="rId15">
+      <w:hyperlink r:id="rId15">
+        <w:hyperlink r:id="rId16">
           <w:r>
             <w:rPr>
               <w:rStyle w:val="Hyperlink"/>
@@ -2000,7 +1979,7 @@
         </w:rPr>
         <w:t xml:space="preserve"> using the </w:t>
       </w:r>
-      <w:hyperlink r:id="rId16" w:history="1">
+      <w:hyperlink r:id="rId17" w:history="1">
         <w:r>
           <w:rPr>
             <w:rStyle w:val="Hyperlink"/>
@@ -2984,13 +2963,20 @@
     </w:p>
     <w:p>
       <w:pPr>
-        <w:spacing w:after="0" w:line="276" w:lineRule="auto"/>
-        <w:rPr>
-          <w:rFonts w:ascii="Arial" w:eastAsia="Arial" w:hAnsi="Arial" w:cs="Arial"/>
-          <w:sz w:val="22"/>
-          <w:szCs w:val="22"/>
-        </w:rPr>
-      </w:pPr>
+        <w:rPr>
+          <w:rFonts w:ascii="Arial" w:eastAsia="Arial" w:hAnsi="Arial" w:cs="Arial"/>
+          <w:sz w:val="22"/>
+          <w:szCs w:val="22"/>
+        </w:rPr>
+      </w:pPr>
+      <w:r>
+        <w:rPr>
+          <w:rFonts w:ascii="Arial" w:eastAsia="Arial" w:hAnsi="Arial" w:cs="Arial"/>
+          <w:sz w:val="22"/>
+          <w:szCs w:val="22"/>
+        </w:rPr>
+        <w:br w:type="page"/>
+      </w:r>
     </w:p>
     <w:p>
       <w:pPr>
@@ -3019,6 +3005,7 @@
           <w:sz w:val="22"/>
           <w:szCs w:val="22"/>
         </w:rPr>
+        <w:lastRenderedPageBreak/>
         <w:t>Oyster Density and Size Frequency</w:t>
       </w:r>
     </w:p>
@@ -3077,7 +3064,6 @@
           <w:sz w:val="22"/>
           <w:szCs w:val="22"/>
         </w:rPr>
-        <w:lastRenderedPageBreak/>
         <w:t>The density of live oysters on a reef is di</w:t>
       </w:r>
       <w:r>
@@ -3344,13 +3330,20 @@
     </w:p>
     <w:p>
       <w:pPr>
-        <w:spacing w:after="0" w:line="276" w:lineRule="auto"/>
-        <w:rPr>
-          <w:rFonts w:ascii="Arial" w:eastAsia="Arial" w:hAnsi="Arial" w:cs="Arial"/>
-          <w:sz w:val="22"/>
-          <w:szCs w:val="22"/>
-        </w:rPr>
-      </w:pPr>
+        <w:rPr>
+          <w:rFonts w:ascii="Arial" w:eastAsia="Arial" w:hAnsi="Arial" w:cs="Arial"/>
+          <w:sz w:val="22"/>
+          <w:szCs w:val="22"/>
+        </w:rPr>
+      </w:pPr>
+      <w:r>
+        <w:rPr>
+          <w:rFonts w:ascii="Arial" w:eastAsia="Arial" w:hAnsi="Arial" w:cs="Arial"/>
+          <w:sz w:val="22"/>
+          <w:szCs w:val="22"/>
+        </w:rPr>
+        <w:br w:type="page"/>
+      </w:r>
     </w:p>
     <w:p>
       <w:pPr>
@@ -3379,6 +3372,7 @@
           <w:sz w:val="22"/>
           <w:szCs w:val="22"/>
         </w:rPr>
+        <w:lastRenderedPageBreak/>
         <w:t>Oyster Reef Rugosity</w:t>
       </w:r>
     </w:p>
@@ -3577,29 +3571,13 @@
     </w:p>
     <w:p>
       <w:pPr>
-        <w:spacing w:after="0" w:line="276" w:lineRule="auto"/>
-        <w:rPr>
-          <w:rFonts w:ascii="Arial" w:hAnsi="Arial" w:cs="Arial"/>
-          <w:sz w:val="22"/>
-          <w:szCs w:val="22"/>
-        </w:rPr>
-      </w:pPr>
-    </w:p>
-    <w:p>
-      <w:pPr>
-        <w:pStyle w:val="Compact"/>
-        <w:spacing w:before="0" w:after="0" w:line="276" w:lineRule="auto"/>
-        <w:rPr>
-          <w:rFonts w:ascii="Arial" w:hAnsi="Arial" w:cs="Arial"/>
-        </w:rPr>
-      </w:pPr>
-    </w:p>
-    <w:p>
-      <w:pPr>
-        <w:pStyle w:val="Compact"/>
-        <w:spacing w:before="0" w:after="0" w:line="276" w:lineRule="auto"/>
-        <w:rPr>
-          <w:rFonts w:ascii="Arial" w:hAnsi="Arial" w:cs="Arial"/>
+        <w:pStyle w:val="ListParagraph"/>
+        <w:spacing w:after="0" w:line="276" w:lineRule="auto"/>
+        <w:ind w:left="360"/>
+        <w:rPr>
+          <w:rFonts w:ascii="Arial" w:hAnsi="Arial" w:cs="Arial"/>
+          <w:sz w:val="22"/>
+          <w:szCs w:val="22"/>
         </w:rPr>
       </w:pPr>
     </w:p>
@@ -3726,7 +3704,7 @@
         </w:rPr>
         <w:t xml:space="preserve">Use our online submission portal to upload the Excel Spreadsheet: </w:t>
       </w:r>
-      <w:hyperlink r:id="rId17">
+      <w:hyperlink r:id="rId18">
         <w:r>
           <w:rPr>
             <w:rStyle w:val="Hyperlink"/>
@@ -3762,7 +3740,7 @@
         </w:rPr>
         <w:t xml:space="preserve">Contact us if you have any questions: </w:t>
       </w:r>
-      <w:hyperlink r:id="rId18">
+      <w:hyperlink r:id="rId19">
         <w:r>
           <w:rPr>
             <w:rStyle w:val="Hyperlink"/>
@@ -3803,9 +3781,9 @@
       </w:pPr>
     </w:p>
     <w:sectPr>
-      <w:headerReference w:type="default" r:id="rId19"/>
-      <w:footerReference w:type="even" r:id="rId20"/>
-      <w:footerReference w:type="default" r:id="rId21"/>
+      <w:headerReference w:type="default" r:id="rId20"/>
+      <w:footerReference w:type="even" r:id="rId21"/>
+      <w:footerReference w:type="default" r:id="rId22"/>
       <w:pgSz w:w="12240" w:h="15840"/>
       <w:pgMar w:top="1440" w:right="1440" w:bottom="1440" w:left="1440" w:header="432" w:footer="720" w:gutter="0"/>
       <w:cols w:space="720"/>

</xml_diff>